<commit_message>
finally have a topic and analysis just need approval
</commit_message>
<xml_diff>
--- a/public transportation capstone proposal.docx
+++ b/public transportation capstone proposal.docx
@@ -40,6 +40,24 @@
       <w:pPr>
         <w:shd w:val="clear" w:color="auto" w:fill="FFFFFF"/>
         <w:rPr>
+          <w:rFonts w:ascii="Georgia" w:eastAsia="Georgia" w:hAnsi="Georgia" w:cs="Georgia"/>
+          <w:b/>
+          <w:bCs/>
+        </w:rPr>
+      </w:pPr>
+      <w:r>
+        <w:rPr>
+          <w:rFonts w:ascii="Georgia" w:eastAsia="Georgia" w:hAnsi="Georgia" w:cs="Georgia"/>
+          <w:b/>
+          <w:bCs/>
+        </w:rPr>
+        <w:t>I will be creating a proposal to the Nashville for public transportation.  The report will contain a cost to benefit analysis based on Federal Transit Administration’s national database.</w:t>
+      </w:r>
+    </w:p>
+    <w:p>
+      <w:pPr>
+        <w:shd w:val="clear" w:color="auto" w:fill="FFFFFF"/>
+        <w:rPr>
           <w:rFonts w:ascii="Verdana" w:eastAsia="Verdana" w:hAnsi="Verdana" w:cs="Verdana"/>
           <w:b/>
           <w:color w:val="538135"/>
@@ -94,6 +112,14 @@
           <w:szCs w:val="38"/>
         </w:rPr>
       </w:pPr>
+      <w:r>
+        <w:rPr>
+          <w:rFonts w:ascii="Georgia" w:eastAsia="Georgia" w:hAnsi="Georgia" w:cs="Georgia"/>
+          <w:b/>
+          <w:bCs/>
+        </w:rPr>
+        <w:t>It’s time for Nashville and the surrounding areas to have reliable public transportation.  The traffic in the surrounding areas is terrible.</w:t>
+      </w:r>
     </w:p>
     <w:p>
       <w:pPr>
@@ -106,7 +132,10 @@
           <w:szCs w:val="38"/>
         </w:rPr>
       </w:pPr>
-      <w:r>
+    </w:p>
+    <w:p>
+      <w:pPr>
+        <w:shd w:val="clear" w:color="auto" w:fill="FFFFFF"/>
         <w:rPr>
           <w:rFonts w:ascii="Verdana" w:eastAsia="Verdana" w:hAnsi="Verdana" w:cs="Verdana"/>
           <w:b/>
@@ -114,8 +143,7 @@
           <w:sz w:val="38"/>
           <w:szCs w:val="38"/>
         </w:rPr>
-        <w:t>D</w:t>
-      </w:r>
+      </w:pPr>
       <w:r>
         <w:rPr>
           <w:rFonts w:ascii="Verdana" w:eastAsia="Verdana" w:hAnsi="Verdana" w:cs="Verdana"/>
@@ -124,22 +152,9 @@
           <w:sz w:val="38"/>
           <w:szCs w:val="38"/>
         </w:rPr>
-        <w:t>ata Question</w:t>
-      </w:r>
-    </w:p>
-    <w:p>
-      <w:pPr>
-        <w:pStyle w:val="ListParagraph"/>
-        <w:shd w:val="clear" w:color="auto" w:fill="FFFFFF"/>
-        <w:rPr>
-          <w:rFonts w:ascii="Georgia" w:eastAsia="Georgia" w:hAnsi="Georgia" w:cs="Georgia"/>
-          <w:color w:val="000000"/>
-        </w:rPr>
-      </w:pPr>
-    </w:p>
-    <w:p>
-      <w:pPr>
-        <w:shd w:val="clear" w:color="auto" w:fill="FFFFFF"/>
+        <w:t>D</w:t>
+      </w:r>
+      <w:r>
         <w:rPr>
           <w:rFonts w:ascii="Verdana" w:eastAsia="Verdana" w:hAnsi="Verdana" w:cs="Verdana"/>
           <w:b/>
@@ -147,6 +162,17 @@
           <w:sz w:val="38"/>
           <w:szCs w:val="38"/>
         </w:rPr>
+        <w:t>ata Question</w:t>
+      </w:r>
+    </w:p>
+    <w:p>
+      <w:pPr>
+        <w:pStyle w:val="ListParagraph"/>
+        <w:shd w:val="clear" w:color="auto" w:fill="FFFFFF"/>
+        <w:rPr>
+          <w:rFonts w:ascii="Georgia" w:eastAsia="Georgia" w:hAnsi="Georgia" w:cs="Georgia"/>
+          <w:color w:val="000000"/>
+        </w:rPr>
       </w:pPr>
     </w:p>
     <w:p>
@@ -160,6 +186,14 @@
           <w:szCs w:val="38"/>
         </w:rPr>
       </w:pPr>
+      <w:r>
+        <w:rPr>
+          <w:rFonts w:ascii="Georgia" w:eastAsia="Georgia" w:hAnsi="Georgia" w:cs="Georgia"/>
+          <w:b/>
+          <w:bCs/>
+        </w:rPr>
+        <w:t>What public transportation agencies perform the best financially?  Who’s doing the most with the money they have based on population?  What best practices can we gain from these organizations?</w:t>
+      </w:r>
     </w:p>
     <w:p>
       <w:pPr>
@@ -184,7 +218,10 @@
           <w:szCs w:val="38"/>
         </w:rPr>
       </w:pPr>
-      <w:r>
+    </w:p>
+    <w:p>
+      <w:pPr>
+        <w:shd w:val="clear" w:color="auto" w:fill="FFFFFF"/>
         <w:rPr>
           <w:rFonts w:ascii="Verdana" w:eastAsia="Verdana" w:hAnsi="Verdana" w:cs="Verdana"/>
           <w:b/>
@@ -192,19 +229,21 @@
           <w:sz w:val="38"/>
           <w:szCs w:val="38"/>
         </w:rPr>
+      </w:pPr>
+      <w:r>
+        <w:rPr>
+          <w:rFonts w:ascii="Verdana" w:eastAsia="Verdana" w:hAnsi="Verdana" w:cs="Verdana"/>
+          <w:b/>
+          <w:color w:val="538135"/>
+          <w:sz w:val="38"/>
+          <w:szCs w:val="38"/>
+        </w:rPr>
         <w:t>Minimum Viable Product (MVP)</w:t>
       </w:r>
     </w:p>
     <w:p>
       <w:pPr>
-        <w:shd w:val="clear" w:color="auto" w:fill="FFFFFF"/>
-        <w:rPr>
-          <w:rFonts w:ascii="Georgia" w:eastAsia="Georgia" w:hAnsi="Georgia" w:cs="Georgia"/>
-        </w:rPr>
-      </w:pPr>
-    </w:p>
-    <w:p>
-      <w:pPr>
+        <w:pStyle w:val="ListParagraph"/>
         <w:shd w:val="clear" w:color="auto" w:fill="FFFFFF"/>
         <w:rPr>
           <w:rFonts w:ascii="Georgia" w:eastAsia="Georgia" w:hAnsi="Georgia" w:cs="Georgia"/>
@@ -212,115 +251,67 @@
           <w:bCs/>
         </w:rPr>
       </w:pPr>
-      <w:r>
-        <w:rPr>
-          <w:rFonts w:ascii="Georgia" w:eastAsia="Georgia" w:hAnsi="Georgia" w:cs="Georgia"/>
-          <w:b/>
-          <w:bCs/>
-        </w:rPr>
-        <w:t xml:space="preserve">Description:  </w:t>
-      </w:r>
     </w:p>
     <w:p>
       <w:pPr>
         <w:pStyle w:val="ListParagraph"/>
         <w:numPr>
           <w:ilvl w:val="0"/>
-          <w:numId w:val="8"/>
+          <w:numId w:val="11"/>
         </w:numPr>
         <w:shd w:val="clear" w:color="auto" w:fill="FFFFFF"/>
         <w:rPr>
           <w:rFonts w:ascii="Georgia" w:eastAsia="Georgia" w:hAnsi="Georgia" w:cs="Georgia"/>
-        </w:rPr>
-      </w:pPr>
-      <w:proofErr w:type="gramStart"/>
-      <w:r>
-        <w:rPr>
-          <w:rFonts w:ascii="Georgia" w:eastAsia="Georgia" w:hAnsi="Georgia" w:cs="Georgia"/>
-        </w:rPr>
-        <w:t>Presentation that</w:t>
-      </w:r>
-      <w:proofErr w:type="gramEnd"/>
-      <w:r>
-        <w:rPr>
-          <w:rFonts w:ascii="Georgia" w:eastAsia="Georgia" w:hAnsi="Georgia" w:cs="Georgia"/>
-        </w:rPr>
-        <w:t xml:space="preserve"> shows why we should </w:t>
-      </w:r>
-      <w:r>
-        <w:rPr>
-          <w:rFonts w:ascii="Georgia" w:eastAsia="Georgia" w:hAnsi="Georgia" w:cs="Georgia"/>
-        </w:rPr>
-        <w:t>harvest water from space.</w:t>
-      </w:r>
-    </w:p>
-    <w:p>
-      <w:pPr>
-        <w:shd w:val="clear" w:color="auto" w:fill="FFFFFF"/>
-        <w:rPr>
-          <w:rFonts w:ascii="Georgia" w:eastAsia="Georgia" w:hAnsi="Georgia" w:cs="Georgia"/>
           <w:b/>
           <w:bCs/>
         </w:rPr>
       </w:pPr>
-    </w:p>
-    <w:p>
-      <w:pPr>
-        <w:shd w:val="clear" w:color="auto" w:fill="FFFFFF"/>
+      <w:r>
         <w:rPr>
           <w:rFonts w:ascii="Georgia" w:eastAsia="Georgia" w:hAnsi="Georgia" w:cs="Georgia"/>
           <w:b/>
           <w:bCs/>
         </w:rPr>
-      </w:pPr>
+        <w:t>Cost analysis of the most successful agency.</w:t>
+      </w:r>
       <w:r>
         <w:rPr>
           <w:rFonts w:ascii="Georgia" w:eastAsia="Georgia" w:hAnsi="Georgia" w:cs="Georgia"/>
           <w:b/>
           <w:bCs/>
         </w:rPr>
-        <w:t xml:space="preserve">How will analysis be </w:t>
-      </w:r>
-      <w:proofErr w:type="gramStart"/>
+        <w:t xml:space="preserve"> *** </w:t>
+      </w:r>
       <w:r>
         <w:rPr>
           <w:rFonts w:ascii="Georgia" w:eastAsia="Georgia" w:hAnsi="Georgia" w:cs="Georgia"/>
           <w:b/>
           <w:bCs/>
         </w:rPr>
-        <w:t>presented?:</w:t>
-      </w:r>
-      <w:proofErr w:type="gramEnd"/>
+        <w:t>Comparison between TN, CA, NY, and CA have been made for cost per mile and trip.  This helps to reduce the size of the data set and prevent the colossal amount of data from “watering everything down”.</w:t>
+      </w:r>
     </w:p>
     <w:p>
       <w:pPr>
         <w:pStyle w:val="ListParagraph"/>
         <w:numPr>
           <w:ilvl w:val="0"/>
-          <w:numId w:val="8"/>
+          <w:numId w:val="11"/>
         </w:numPr>
         <w:shd w:val="clear" w:color="auto" w:fill="FFFFFF"/>
         <w:rPr>
           <w:rFonts w:ascii="Georgia" w:eastAsia="Georgia" w:hAnsi="Georgia" w:cs="Georgia"/>
-        </w:rPr>
-      </w:pPr>
-      <w:r>
-        <w:rPr>
-          <w:rFonts w:ascii="Georgia" w:eastAsia="Georgia" w:hAnsi="Georgia" w:cs="Georgia"/>
-        </w:rPr>
-        <w:t xml:space="preserve">All data/facts presented will have a visual/blurb showing the source of information to assert that </w:t>
-      </w:r>
-      <w:r>
-        <w:rPr>
-          <w:rFonts w:ascii="Georgia" w:eastAsia="Georgia" w:hAnsi="Georgia" w:cs="Georgia"/>
-        </w:rPr>
-        <w:t>the</w:t>
-      </w:r>
-      <w:r>
-        <w:rPr>
-          <w:rFonts w:ascii="Georgia" w:eastAsia="Georgia" w:hAnsi="Georgia" w:cs="Georgia"/>
-        </w:rPr>
-        <w:t xml:space="preserve"> data is credible and accurate.</w:t>
+          <w:b/>
+          <w:bCs/>
+        </w:rPr>
+      </w:pPr>
+      <w:r>
+        <w:rPr>
+          <w:rFonts w:ascii="Georgia" w:eastAsia="Georgia" w:hAnsi="Georgia" w:cs="Georgia"/>
+          <w:b/>
+          <w:bCs/>
+        </w:rPr>
+        <w:t>*** New direction.  I will compare the data between the 4 states I’ve mentioned above.</w:t>
       </w:r>
     </w:p>
     <w:p>
@@ -329,74 +320,8 @@
         <w:shd w:val="clear" w:color="auto" w:fill="FFFFFF"/>
         <w:rPr>
           <w:rFonts w:ascii="Georgia" w:eastAsia="Georgia" w:hAnsi="Georgia" w:cs="Georgia"/>
-        </w:rPr>
-      </w:pPr>
-    </w:p>
-    <w:p>
-      <w:pPr>
-        <w:shd w:val="clear" w:color="auto" w:fill="FFFFFF"/>
-        <w:ind w:left="360"/>
-        <w:rPr>
-          <w:rFonts w:ascii="Georgia" w:eastAsia="Georgia" w:hAnsi="Georgia" w:cs="Georgia"/>
-        </w:rPr>
-      </w:pPr>
-      <w:r>
-        <w:rPr>
-          <w:rFonts w:ascii="Georgia" w:eastAsia="Georgia" w:hAnsi="Georgia" w:cs="Georgia"/>
-          <w:noProof/>
-        </w:rPr>
-        <w:drawing>
-          <wp:inline distT="0" distB="0" distL="0" distR="0" wp14:anchorId="2B85B5F3" wp14:editId="4BA13559">
-            <wp:extent cx="5040086" cy="2454888"/>
-            <wp:effectExtent l="0" t="0" r="8255" b="3175"/>
-            <wp:docPr id="1806523043" name="Picture 1" descr="A diagram of the sun&#10;&#10;Description automatically generated"/>
-            <wp:cNvGraphicFramePr>
-              <a:graphicFrameLocks xmlns:a="http://schemas.openxmlformats.org/drawingml/2006/main" noChangeAspect="1"/>
-            </wp:cNvGraphicFramePr>
-            <a:graphic xmlns:a="http://schemas.openxmlformats.org/drawingml/2006/main">
-              <a:graphicData uri="http://schemas.openxmlformats.org/drawingml/2006/picture">
-                <pic:pic xmlns:pic="http://schemas.openxmlformats.org/drawingml/2006/picture">
-                  <pic:nvPicPr>
-                    <pic:cNvPr id="1806523043" name="Picture 1" descr="A diagram of the sun&#10;&#10;Description automatically generated"/>
-                    <pic:cNvPicPr/>
-                  </pic:nvPicPr>
-                  <pic:blipFill>
-                    <a:blip r:embed="rId6"/>
-                    <a:stretch>
-                      <a:fillRect/>
-                    </a:stretch>
-                  </pic:blipFill>
-                  <pic:spPr>
-                    <a:xfrm>
-                      <a:off x="0" y="0"/>
-                      <a:ext cx="5052026" cy="2460703"/>
-                    </a:xfrm>
-                    <a:prstGeom prst="rect">
-                      <a:avLst/>
-                    </a:prstGeom>
-                  </pic:spPr>
-                </pic:pic>
-              </a:graphicData>
-            </a:graphic>
-          </wp:inline>
-        </w:drawing>
-      </w:r>
-    </w:p>
-    <w:p>
-      <w:pPr>
-        <w:shd w:val="clear" w:color="auto" w:fill="FFFFFF"/>
-        <w:ind w:left="360"/>
-        <w:rPr>
-          <w:rFonts w:ascii="Georgia" w:eastAsia="Georgia" w:hAnsi="Georgia" w:cs="Georgia"/>
-        </w:rPr>
-      </w:pPr>
-    </w:p>
-    <w:p>
-      <w:pPr>
-        <w:shd w:val="clear" w:color="auto" w:fill="FFFFFF"/>
-        <w:ind w:left="360"/>
-        <w:rPr>
-          <w:rFonts w:ascii="Georgia" w:eastAsia="Georgia" w:hAnsi="Georgia" w:cs="Georgia"/>
+          <w:b/>
+          <w:bCs/>
         </w:rPr>
       </w:pPr>
     </w:p>
@@ -405,7 +330,7 @@
         <w:pStyle w:val="ListParagraph"/>
         <w:numPr>
           <w:ilvl w:val="0"/>
-          <w:numId w:val="8"/>
+          <w:numId w:val="11"/>
         </w:numPr>
         <w:shd w:val="clear" w:color="auto" w:fill="FFFFFF"/>
         <w:rPr>
@@ -415,152 +340,18 @@
       <w:r>
         <w:rPr>
           <w:rFonts w:ascii="Georgia" w:eastAsia="Georgia" w:hAnsi="Georgia" w:cs="Georgia"/>
-        </w:rPr>
-        <w:t xml:space="preserve">(Super Duper Optimus Prime </w:t>
-      </w:r>
-      <w:r>
-        <w:rPr>
-          <w:rFonts w:ascii="Georgia" w:eastAsia="Georgia" w:hAnsi="Georgia" w:cs="Georgia"/>
-        </w:rPr>
-        <w:t xml:space="preserve">Victory Over the Decepticons </w:t>
-      </w:r>
-      <w:r>
-        <w:rPr>
-          <w:rFonts w:ascii="Georgia" w:eastAsia="Georgia" w:hAnsi="Georgia" w:cs="Georgia"/>
-        </w:rPr>
-        <w:t xml:space="preserve">Stretch </w:t>
-      </w:r>
-      <w:proofErr w:type="gramStart"/>
-      <w:r>
-        <w:rPr>
-          <w:rFonts w:ascii="Georgia" w:eastAsia="Georgia" w:hAnsi="Georgia" w:cs="Georgia"/>
-        </w:rPr>
-        <w:t xml:space="preserve">Goal) </w:t>
-      </w:r>
-      <w:r>
-        <w:rPr>
-          <w:rFonts w:ascii="Georgia" w:eastAsia="Georgia" w:hAnsi="Georgia" w:cs="Georgia"/>
-        </w:rPr>
-        <w:t xml:space="preserve"> </w:t>
-      </w:r>
-      <w:r>
-        <w:rPr>
-          <w:rFonts w:ascii="Georgia" w:eastAsia="Georgia" w:hAnsi="Georgia" w:cs="Georgia"/>
-        </w:rPr>
-        <w:t>Gather</w:t>
-      </w:r>
-      <w:proofErr w:type="gramEnd"/>
-      <w:r>
-        <w:rPr>
-          <w:rFonts w:ascii="Georgia" w:eastAsia="Georgia" w:hAnsi="Georgia" w:cs="Georgia"/>
-        </w:rPr>
-        <w:t xml:space="preserve"> the data (or whatever is needed) from the video of the orbit paths above and find </w:t>
-      </w:r>
-      <w:r>
-        <w:rPr>
-          <w:rFonts w:ascii="Georgia" w:eastAsia="Georgia" w:hAnsi="Georgia" w:cs="Georgia"/>
-        </w:rPr>
-        <w:lastRenderedPageBreak/>
-        <w:t xml:space="preserve">a way to edit </w:t>
-      </w:r>
-      <w:r>
-        <w:rPr>
-          <w:rFonts w:ascii="Georgia" w:eastAsia="Georgia" w:hAnsi="Georgia" w:cs="Georgia"/>
-        </w:rPr>
-        <w:t>it</w:t>
-      </w:r>
-      <w:r>
-        <w:rPr>
-          <w:rFonts w:ascii="Georgia" w:eastAsia="Georgia" w:hAnsi="Georgia" w:cs="Georgia"/>
-        </w:rPr>
-        <w:t xml:space="preserve"> so that it is not so boring.  The </w:t>
-      </w:r>
-      <w:proofErr w:type="gramStart"/>
-      <w:r>
-        <w:rPr>
-          <w:rFonts w:ascii="Georgia" w:eastAsia="Georgia" w:hAnsi="Georgia" w:cs="Georgia"/>
-        </w:rPr>
-        <w:t>visual</w:t>
-      </w:r>
-      <w:proofErr w:type="gramEnd"/>
-      <w:r>
-        <w:rPr>
-          <w:rFonts w:ascii="Georgia" w:eastAsia="Georgia" w:hAnsi="Georgia" w:cs="Georgia"/>
-        </w:rPr>
-        <w:t xml:space="preserve"> will have </w:t>
-      </w:r>
-      <w:r>
-        <w:rPr>
-          <w:rFonts w:ascii="Georgia" w:eastAsia="Georgia" w:hAnsi="Georgia" w:cs="Georgia"/>
-        </w:rPr>
-        <w:t>icons/visuals representing the sun, planets, and asteroid with the stars in the background.</w:t>
-      </w:r>
-    </w:p>
-    <w:p>
-      <w:pPr>
-        <w:shd w:val="clear" w:color="auto" w:fill="FFFFFF"/>
-        <w:ind w:left="360"/>
-        <w:rPr>
-          <w:rFonts w:ascii="Georgia" w:eastAsia="Georgia" w:hAnsi="Georgia" w:cs="Georgia"/>
-        </w:rPr>
-      </w:pPr>
-    </w:p>
-    <w:p>
-      <w:pPr>
-        <w:shd w:val="clear" w:color="auto" w:fill="FFFFFF"/>
-        <w:rPr>
-          <w:rFonts w:ascii="Verdana" w:eastAsia="Verdana" w:hAnsi="Verdana" w:cs="Verdana"/>
-          <w:b/>
-          <w:color w:val="538135"/>
-          <w:sz w:val="38"/>
-          <w:szCs w:val="38"/>
-        </w:rPr>
-      </w:pPr>
-    </w:p>
-    <w:p>
-      <w:pPr>
-        <w:shd w:val="clear" w:color="auto" w:fill="FFFFFF"/>
-        <w:rPr>
-          <w:rFonts w:ascii="Georgia" w:eastAsia="Georgia" w:hAnsi="Georgia" w:cs="Georgia"/>
           <w:b/>
           <w:bCs/>
         </w:rPr>
-      </w:pPr>
+        <w:t>How Nashville could follow this agency’s strategies and what that would cost compared to how much it would improve traffic flow.</w:t>
+      </w:r>
       <w:r>
         <w:rPr>
           <w:rFonts w:ascii="Georgia" w:eastAsia="Georgia" w:hAnsi="Georgia" w:cs="Georgia"/>
           <w:b/>
           <w:bCs/>
         </w:rPr>
-        <w:t>Intended audience:</w:t>
-      </w:r>
-    </w:p>
-    <w:p>
-      <w:pPr>
-        <w:shd w:val="clear" w:color="auto" w:fill="FFFFFF"/>
-        <w:rPr>
-          <w:rFonts w:ascii="Georgia" w:eastAsia="Georgia" w:hAnsi="Georgia" w:cs="Georgia"/>
-        </w:rPr>
-      </w:pPr>
-      <w:r>
-        <w:rPr>
-          <w:rFonts w:ascii="Georgia" w:eastAsia="Georgia" w:hAnsi="Georgia" w:cs="Georgia"/>
-        </w:rPr>
-        <w:t xml:space="preserve">General public from high school age and up.  It is expected that everyone in the audience </w:t>
-      </w:r>
-      <w:proofErr w:type="gramStart"/>
-      <w:r>
-        <w:rPr>
-          <w:rFonts w:ascii="Georgia" w:eastAsia="Georgia" w:hAnsi="Georgia" w:cs="Georgia"/>
-        </w:rPr>
-        <w:t>either graduated</w:t>
-      </w:r>
-      <w:proofErr w:type="gramEnd"/>
-      <w:r>
-        <w:rPr>
-          <w:rFonts w:ascii="Georgia" w:eastAsia="Georgia" w:hAnsi="Georgia" w:cs="Georgia"/>
-        </w:rPr>
-        <w:t xml:space="preserve"> high school or is in high school.</w:t>
+        <w:t xml:space="preserve">  *** This will be put on the back burner for now.</w:t>
       </w:r>
     </w:p>
     <w:p>
@@ -642,7 +433,6 @@
         </w:rPr>
         <w:t>11/15</w:t>
       </w:r>
-      <w:proofErr w:type="gramStart"/>
       <w:r>
         <w:rPr>
           <w:rFonts w:ascii="Georgia" w:eastAsia="Georgia" w:hAnsi="Georgia" w:cs="Georgia"/>
@@ -662,15 +452,7 @@
           <w:rFonts w:ascii="Georgia" w:eastAsia="Georgia" w:hAnsi="Georgia" w:cs="Georgia"/>
           <w:color w:val="FF0000"/>
         </w:rPr>
-        <w:t>DATA</w:t>
-      </w:r>
-      <w:proofErr w:type="gramEnd"/>
-      <w:r>
-        <w:rPr>
-          <w:rFonts w:ascii="Georgia" w:eastAsia="Georgia" w:hAnsi="Georgia" w:cs="Georgia"/>
-          <w:color w:val="FF0000"/>
-        </w:rPr>
-        <w:t xml:space="preserve"> GATHERED  PENDING REVIEW</w:t>
+        <w:t>DATA GATHERED  PENDING REVIEW</w:t>
       </w:r>
     </w:p>
     <w:p>
@@ -713,6 +495,20 @@
         </w:rPr>
         <w:t>)</w:t>
       </w:r>
+      <w:r>
+        <w:rPr>
+          <w:rFonts w:ascii="Georgia" w:eastAsia="Georgia" w:hAnsi="Georgia" w:cs="Georgia"/>
+          <w:color w:val="010101"/>
+        </w:rPr>
+        <w:t xml:space="preserve"> </w:t>
+      </w:r>
+      <w:r>
+        <w:rPr>
+          <w:rFonts w:ascii="Georgia" w:eastAsia="Georgia" w:hAnsi="Georgia" w:cs="Georgia"/>
+          <w:color w:val="FF0000"/>
+        </w:rPr>
+        <w:t>COMPLETE</w:t>
+      </w:r>
     </w:p>
     <w:p>
       <w:pPr>
@@ -754,6 +550,20 @@
         </w:rPr>
         <w:t>)</w:t>
       </w:r>
+      <w:r>
+        <w:rPr>
+          <w:rFonts w:ascii="Georgia" w:eastAsia="Georgia" w:hAnsi="Georgia" w:cs="Georgia"/>
+          <w:color w:val="010101"/>
+        </w:rPr>
+        <w:t xml:space="preserve"> </w:t>
+      </w:r>
+      <w:r>
+        <w:rPr>
+          <w:rFonts w:ascii="Georgia" w:eastAsia="Georgia" w:hAnsi="Georgia" w:cs="Georgia"/>
+          <w:color w:val="FF0000"/>
+        </w:rPr>
+        <w:t>ANALYSIS WILL BE COMPLETE BY 12/9.  AFTER THIS THE PRESENTATION WILL BE CREATED.</w:t>
+      </w:r>
     </w:p>
     <w:p>
       <w:pPr>
@@ -779,33 +589,9 @@
           <w:rFonts w:ascii="Georgia" w:eastAsia="Georgia" w:hAnsi="Georgia" w:cs="Georgia"/>
           <w:color w:val="010101"/>
         </w:rPr>
-        <w:t xml:space="preserve">Should be a presentation, but could include a </w:t>
-      </w:r>
-      <w:proofErr w:type="spellStart"/>
-      <w:r>
-        <w:rPr>
-          <w:rFonts w:ascii="Georgia" w:eastAsia="Georgia" w:hAnsi="Georgia" w:cs="Georgia"/>
-          <w:color w:val="010101"/>
-        </w:rPr>
-        <w:t>Jupyter</w:t>
-      </w:r>
-      <w:proofErr w:type="spellEnd"/>
-      <w:r>
-        <w:rPr>
-          <w:rFonts w:ascii="Georgia" w:eastAsia="Georgia" w:hAnsi="Georgia" w:cs="Georgia"/>
-          <w:color w:val="010101"/>
-        </w:rPr>
-        <w:t xml:space="preserve"> Notebook or dashboard in Excel, Tableau, or </w:t>
-      </w:r>
-      <w:proofErr w:type="spellStart"/>
-      <w:r>
-        <w:rPr>
-          <w:rFonts w:ascii="Georgia" w:eastAsia="Georgia" w:hAnsi="Georgia" w:cs="Georgia"/>
-          <w:color w:val="010101"/>
-        </w:rPr>
-        <w:t>PowerBI</w:t>
-      </w:r>
-      <w:proofErr w:type="spellEnd"/>
+        <w:lastRenderedPageBreak/>
+        <w:t>Should be a presentation, but could include a Jupyter Notebook or dashboard in Excel, Tableau, or PowerBI</w:t>
+      </w:r>
     </w:p>
     <w:p>
       <w:pPr>
@@ -950,9 +736,14 @@
       <w:r>
         <w:t xml:space="preserve">  </w:t>
       </w:r>
-      <w:r>
-        <w:t>https://www.transit.dot.gov/ntd/national-transit-database-ntd-glossary#D</w:t>
-      </w:r>
+      <w:hyperlink r:id="rId6" w:anchor="D" w:history="1">
+        <w:r>
+          <w:rPr>
+            <w:rStyle w:val="Hyperlink"/>
+          </w:rPr>
+          <w:t>https://www.transit.dot.gov/ntd/national-transit-database-ntd-glossary#D</w:t>
+        </w:r>
+      </w:hyperlink>
     </w:p>
     <w:p>
       <w:pPr>
@@ -982,7 +773,6 @@
           <w:szCs w:val="38"/>
         </w:rPr>
       </w:pPr>
-      <w:proofErr w:type="gramStart"/>
       <w:r>
         <w:rPr>
           <w:rFonts w:ascii="Verdana" w:eastAsia="Verdana" w:hAnsi="Verdana" w:cs="Verdana"/>
@@ -991,18 +781,70 @@
           <w:sz w:val="38"/>
           <w:szCs w:val="38"/>
         </w:rPr>
-        <w:t>Known</w:t>
-      </w:r>
-      <w:proofErr w:type="gramEnd"/>
-      <w:r>
-        <w:rPr>
-          <w:rFonts w:ascii="Verdana" w:eastAsia="Verdana" w:hAnsi="Verdana" w:cs="Verdana"/>
-          <w:b/>
-          <w:color w:val="538135"/>
-          <w:sz w:val="38"/>
-          <w:szCs w:val="38"/>
-        </w:rPr>
-        <w:t xml:space="preserve"> Issues and Challenges</w:t>
+        <w:t>Known Issues and Challenges</w:t>
+      </w:r>
+    </w:p>
+    <w:p>
+      <w:pPr>
+        <w:shd w:val="clear" w:color="auto" w:fill="FFFFFF"/>
+        <w:rPr>
+          <w:rFonts w:ascii="Georgia" w:eastAsia="Georgia" w:hAnsi="Georgia" w:cs="Georgia"/>
+          <w:color w:val="010101"/>
+        </w:rPr>
+      </w:pPr>
+    </w:p>
+    <w:p>
+      <w:pPr>
+        <w:shd w:val="clear" w:color="auto" w:fill="FFFFFF"/>
+        <w:rPr>
+          <w:rFonts w:ascii="Georgia" w:eastAsia="Georgia" w:hAnsi="Georgia" w:cs="Georgia"/>
+          <w:color w:val="010101"/>
+        </w:rPr>
+      </w:pPr>
+      <w:r>
+        <w:rPr>
+          <w:rFonts w:ascii="Georgia" w:eastAsia="Georgia" w:hAnsi="Georgia" w:cs="Georgia"/>
+          <w:b/>
+          <w:bCs/>
+          <w:color w:val="010101"/>
+          <w:u w:val="single"/>
+        </w:rPr>
+        <w:t>Challenge</w:t>
+      </w:r>
+      <w:r>
+        <w:rPr>
+          <w:rFonts w:ascii="Georgia" w:eastAsia="Georgia" w:hAnsi="Georgia" w:cs="Georgia"/>
+          <w:color w:val="010101"/>
+        </w:rPr>
+        <w:t xml:space="preserve">: </w:t>
+      </w:r>
+      <w:r>
+        <w:rPr>
+          <w:rFonts w:ascii="Georgia" w:eastAsia="Georgia" w:hAnsi="Georgia" w:cs="Georgia"/>
+          <w:color w:val="010101"/>
+        </w:rPr>
+        <w:t>No major issues at this time.  I am on track to finish</w:t>
+      </w:r>
+      <w:r>
+        <w:rPr>
+          <w:rFonts w:ascii="Georgia" w:eastAsia="Georgia" w:hAnsi="Georgia" w:cs="Georgia"/>
+          <w:color w:val="010101"/>
+        </w:rPr>
+        <w:t xml:space="preserve"> the analysis and reports above</w:t>
+      </w:r>
+      <w:r>
+        <w:rPr>
+          <w:rFonts w:ascii="Georgia" w:eastAsia="Georgia" w:hAnsi="Georgia" w:cs="Georgia"/>
+          <w:color w:val="010101"/>
+        </w:rPr>
+        <w:t xml:space="preserve"> with time to spare.</w:t>
+      </w:r>
+      <w:r>
+        <w:rPr>
+          <w:rFonts w:ascii="Georgia" w:eastAsia="Georgia" w:hAnsi="Georgia" w:cs="Georgia"/>
+          <w:color w:val="010101"/>
+        </w:rPr>
+        <w:t xml:space="preserve">  Once this is complete I’ll bring a simple dataset showing age of population to compare what age groups prefer what type of public transportation.  This will help to make the case for public transportation in Nashville. </w:t>
       </w:r>
     </w:p>
     <w:p>
@@ -1030,588 +872,9 @@
       <w:r>
         <w:rPr>
           <w:rFonts w:ascii="Georgia" w:eastAsia="Georgia" w:hAnsi="Georgia" w:cs="Georgia"/>
-          <w:b/>
-          <w:bCs/>
-          <w:color w:val="010101"/>
-          <w:u w:val="single"/>
-        </w:rPr>
-        <w:t>Challenge</w:t>
-      </w:r>
-      <w:r>
-        <w:rPr>
-          <w:rFonts w:ascii="Georgia" w:eastAsia="Georgia" w:hAnsi="Georgia" w:cs="Georgia"/>
-          <w:color w:val="010101"/>
-        </w:rPr>
-        <w:t xml:space="preserve">: </w:t>
-      </w:r>
-      <w:r>
-        <w:rPr>
-          <w:rFonts w:ascii="Georgia" w:eastAsia="Georgia" w:hAnsi="Georgia" w:cs="Georgia"/>
-          <w:color w:val="010101"/>
-        </w:rPr>
-        <w:t xml:space="preserve">Due to the high complexity of the subject </w:t>
-      </w:r>
-      <w:proofErr w:type="gramStart"/>
-      <w:r>
-        <w:rPr>
-          <w:rFonts w:ascii="Georgia" w:eastAsia="Georgia" w:hAnsi="Georgia" w:cs="Georgia"/>
-          <w:color w:val="010101"/>
-        </w:rPr>
-        <w:t>matter</w:t>
-      </w:r>
-      <w:proofErr w:type="gramEnd"/>
-      <w:r>
-        <w:rPr>
-          <w:rFonts w:ascii="Georgia" w:eastAsia="Georgia" w:hAnsi="Georgia" w:cs="Georgia"/>
-          <w:color w:val="010101"/>
-        </w:rPr>
-        <w:t xml:space="preserve"> it will be difficult to present it in a way that is palatable to everyone in the audience.</w:t>
-      </w:r>
-    </w:p>
-    <w:p>
-      <w:pPr>
-        <w:pStyle w:val="ListParagraph"/>
-        <w:numPr>
-          <w:ilvl w:val="1"/>
-          <w:numId w:val="8"/>
-        </w:numPr>
-        <w:shd w:val="clear" w:color="auto" w:fill="FFFFFF"/>
-        <w:rPr>
-          <w:rFonts w:ascii="Georgia" w:eastAsia="Georgia" w:hAnsi="Georgia" w:cs="Georgia"/>
-          <w:color w:val="010101"/>
-        </w:rPr>
-      </w:pPr>
-      <w:r>
-        <w:rPr>
-          <w:rFonts w:ascii="Georgia" w:eastAsia="Georgia" w:hAnsi="Georgia" w:cs="Georgia"/>
-          <w:b/>
-          <w:bCs/>
-          <w:color w:val="010101"/>
-          <w:u w:val="single"/>
-        </w:rPr>
-        <w:t>Resolution</w:t>
-      </w:r>
-      <w:proofErr w:type="gramStart"/>
-      <w:r>
-        <w:rPr>
-          <w:rFonts w:ascii="Georgia" w:eastAsia="Georgia" w:hAnsi="Georgia" w:cs="Georgia"/>
-          <w:color w:val="010101"/>
-        </w:rPr>
-        <w:t>:  My</w:t>
-      </w:r>
-      <w:proofErr w:type="gramEnd"/>
-      <w:r>
-        <w:rPr>
-          <w:rFonts w:ascii="Georgia" w:eastAsia="Georgia" w:hAnsi="Georgia" w:cs="Georgia"/>
-          <w:color w:val="010101"/>
-        </w:rPr>
-        <w:t xml:space="preserve"> presentation will mimic high school science videos or documentaries about space made by Discovery Channel.  This will provide a framework for presenting this material in a way that is easy to understand, interesting, and thorough.</w:t>
-      </w:r>
-    </w:p>
-    <w:p>
-      <w:pPr>
-        <w:shd w:val="clear" w:color="auto" w:fill="FFFFFF"/>
-        <w:rPr>
-          <w:rFonts w:ascii="Georgia" w:eastAsia="Georgia" w:hAnsi="Georgia" w:cs="Georgia"/>
-          <w:color w:val="010101"/>
-        </w:rPr>
-      </w:pPr>
-    </w:p>
-    <w:p>
-      <w:pPr>
-        <w:pStyle w:val="ListParagraph"/>
-        <w:numPr>
-          <w:ilvl w:val="0"/>
-          <w:numId w:val="8"/>
-        </w:numPr>
-        <w:shd w:val="clear" w:color="auto" w:fill="FFFFFF"/>
-        <w:rPr>
-          <w:rFonts w:ascii="Georgia" w:eastAsia="Georgia" w:hAnsi="Georgia" w:cs="Georgia"/>
-          <w:color w:val="010101"/>
-        </w:rPr>
-      </w:pPr>
-      <w:r>
-        <w:rPr>
-          <w:rFonts w:ascii="Georgia" w:eastAsia="Georgia" w:hAnsi="Georgia" w:cs="Georgia"/>
-          <w:b/>
-          <w:bCs/>
-          <w:color w:val="010101"/>
-          <w:u w:val="single"/>
-        </w:rPr>
-        <w:t>Challenge</w:t>
-      </w:r>
-      <w:r>
-        <w:rPr>
-          <w:rFonts w:ascii="Georgia" w:eastAsia="Georgia" w:hAnsi="Georgia" w:cs="Georgia"/>
-          <w:color w:val="010101"/>
-        </w:rPr>
-        <w:t xml:space="preserve">: </w:t>
-      </w:r>
-      <w:r>
-        <w:rPr>
-          <w:rFonts w:ascii="Georgia" w:eastAsia="Georgia" w:hAnsi="Georgia" w:cs="Georgia"/>
-          <w:color w:val="010101"/>
-        </w:rPr>
-        <w:t xml:space="preserve">I am a big space nerd and use </w:t>
-      </w:r>
-      <w:proofErr w:type="gramStart"/>
-      <w:r>
-        <w:rPr>
-          <w:rFonts w:ascii="Georgia" w:eastAsia="Georgia" w:hAnsi="Georgia" w:cs="Georgia"/>
-          <w:color w:val="010101"/>
-        </w:rPr>
-        <w:t>many of the</w:t>
-      </w:r>
-      <w:proofErr w:type="gramEnd"/>
-      <w:r>
-        <w:rPr>
-          <w:rFonts w:ascii="Georgia" w:eastAsia="Georgia" w:hAnsi="Georgia" w:cs="Georgia"/>
-          <w:color w:val="010101"/>
-        </w:rPr>
-        <w:t xml:space="preserve"> acronyms, terms, jargon in conversation.  There have been several times </w:t>
-      </w:r>
-      <w:proofErr w:type="gramStart"/>
-      <w:r>
-        <w:rPr>
-          <w:rFonts w:ascii="Georgia" w:eastAsia="Georgia" w:hAnsi="Georgia" w:cs="Georgia"/>
-          <w:color w:val="010101"/>
-        </w:rPr>
-        <w:t>where</w:t>
-      </w:r>
-      <w:proofErr w:type="gramEnd"/>
-      <w:r>
-        <w:rPr>
-          <w:rFonts w:ascii="Georgia" w:eastAsia="Georgia" w:hAnsi="Georgia" w:cs="Georgia"/>
-          <w:color w:val="010101"/>
-        </w:rPr>
-        <w:t xml:space="preserve"> I don’t explain the jargon and I either lose the person’s attention or confuse them.</w:t>
-      </w:r>
-    </w:p>
-    <w:p>
-      <w:pPr>
-        <w:pStyle w:val="ListParagraph"/>
-        <w:numPr>
-          <w:ilvl w:val="1"/>
-          <w:numId w:val="8"/>
-        </w:numPr>
-        <w:shd w:val="clear" w:color="auto" w:fill="FFFFFF"/>
-        <w:rPr>
-          <w:rFonts w:ascii="Georgia" w:eastAsia="Georgia" w:hAnsi="Georgia" w:cs="Georgia"/>
-          <w:color w:val="010101"/>
-        </w:rPr>
-      </w:pPr>
-      <w:r>
-        <w:rPr>
-          <w:rFonts w:ascii="Georgia" w:eastAsia="Georgia" w:hAnsi="Georgia" w:cs="Georgia"/>
-          <w:b/>
-          <w:bCs/>
-          <w:color w:val="010101"/>
-          <w:u w:val="single"/>
-        </w:rPr>
-        <w:t>Solution</w:t>
-      </w:r>
-      <w:proofErr w:type="gramStart"/>
-      <w:r>
-        <w:rPr>
-          <w:rFonts w:ascii="Georgia" w:eastAsia="Georgia" w:hAnsi="Georgia" w:cs="Georgia"/>
-        </w:rPr>
-        <w:t>:</w:t>
-      </w:r>
-      <w:r>
-        <w:rPr>
-          <w:rFonts w:ascii="Georgia" w:eastAsia="Georgia" w:hAnsi="Georgia" w:cs="Georgia"/>
-        </w:rPr>
-        <w:t xml:space="preserve">  The</w:t>
-      </w:r>
-      <w:proofErr w:type="gramEnd"/>
-      <w:r>
-        <w:rPr>
-          <w:rFonts w:ascii="Georgia" w:eastAsia="Georgia" w:hAnsi="Georgia" w:cs="Georgia"/>
-        </w:rPr>
-        <w:t xml:space="preserve"> presentation will be built layer by layer.  I am going to start from Earth and work my way out.  </w:t>
-      </w:r>
-    </w:p>
-    <w:p>
-      <w:pPr>
-        <w:pStyle w:val="ListParagraph"/>
-        <w:numPr>
-          <w:ilvl w:val="1"/>
-          <w:numId w:val="8"/>
-        </w:numPr>
-        <w:shd w:val="clear" w:color="auto" w:fill="FFFFFF"/>
-        <w:rPr>
-          <w:rFonts w:ascii="Georgia" w:eastAsia="Georgia" w:hAnsi="Georgia" w:cs="Georgia"/>
-          <w:color w:val="010101"/>
-        </w:rPr>
-      </w:pPr>
-      <w:r>
-        <w:rPr>
-          <w:rFonts w:ascii="Georgia" w:eastAsia="Georgia" w:hAnsi="Georgia" w:cs="Georgia"/>
-        </w:rPr>
-        <w:t>Example Outline:</w:t>
-      </w:r>
-    </w:p>
-    <w:p>
-      <w:pPr>
-        <w:pStyle w:val="ListParagraph"/>
-        <w:numPr>
-          <w:ilvl w:val="2"/>
-          <w:numId w:val="8"/>
-        </w:numPr>
-        <w:shd w:val="clear" w:color="auto" w:fill="FFFFFF"/>
-        <w:rPr>
-          <w:rFonts w:ascii="Georgia" w:eastAsia="Georgia" w:hAnsi="Georgia" w:cs="Georgia"/>
-          <w:color w:val="010101"/>
-        </w:rPr>
-      </w:pPr>
-      <w:r>
-        <w:rPr>
-          <w:rFonts w:ascii="Georgia" w:eastAsia="Georgia" w:hAnsi="Georgia" w:cs="Georgia"/>
-          <w:color w:val="010101"/>
-        </w:rPr>
-        <w:t>Scientists on the International Space Station have made a discovery that will make knee and heart transplants a thing of the past.</w:t>
-      </w:r>
-    </w:p>
-    <w:p>
-      <w:pPr>
-        <w:pStyle w:val="ListParagraph"/>
-        <w:numPr>
-          <w:ilvl w:val="2"/>
-          <w:numId w:val="8"/>
-        </w:numPr>
-        <w:shd w:val="clear" w:color="auto" w:fill="FFFFFF"/>
-        <w:rPr>
-          <w:rFonts w:ascii="Georgia" w:eastAsia="Georgia" w:hAnsi="Georgia" w:cs="Georgia"/>
-          <w:color w:val="010101"/>
-        </w:rPr>
-      </w:pPr>
-      <w:r>
-        <w:rPr>
-          <w:rFonts w:ascii="Georgia" w:eastAsia="Georgia" w:hAnsi="Georgia" w:cs="Georgia"/>
-          <w:color w:val="010101"/>
-        </w:rPr>
-        <w:lastRenderedPageBreak/>
-        <w:t>Overview of research, discovery, implications.</w:t>
-      </w:r>
-    </w:p>
-    <w:p>
-      <w:pPr>
-        <w:pStyle w:val="ListParagraph"/>
-        <w:numPr>
-          <w:ilvl w:val="2"/>
-          <w:numId w:val="8"/>
-        </w:numPr>
-        <w:shd w:val="clear" w:color="auto" w:fill="FFFFFF"/>
-        <w:rPr>
-          <w:rFonts w:ascii="Georgia" w:eastAsia="Georgia" w:hAnsi="Georgia" w:cs="Georgia"/>
-          <w:color w:val="010101"/>
-        </w:rPr>
-      </w:pPr>
-      <w:r>
-        <w:rPr>
-          <w:rFonts w:ascii="Georgia" w:eastAsia="Georgia" w:hAnsi="Georgia" w:cs="Georgia"/>
-          <w:color w:val="010101"/>
-        </w:rPr>
-        <w:t>How much does it cost to do this research?</w:t>
-      </w:r>
-    </w:p>
-    <w:p>
-      <w:pPr>
-        <w:pStyle w:val="ListParagraph"/>
-        <w:numPr>
-          <w:ilvl w:val="2"/>
-          <w:numId w:val="8"/>
-        </w:numPr>
-        <w:shd w:val="clear" w:color="auto" w:fill="FFFFFF"/>
-        <w:rPr>
-          <w:rFonts w:ascii="Georgia" w:eastAsia="Georgia" w:hAnsi="Georgia" w:cs="Georgia"/>
-          <w:color w:val="010101"/>
-        </w:rPr>
-      </w:pPr>
-      <w:r>
-        <w:rPr>
-          <w:rFonts w:ascii="Georgia" w:eastAsia="Georgia" w:hAnsi="Georgia" w:cs="Georgia"/>
-          <w:color w:val="010101"/>
-        </w:rPr>
-        <w:t>Why does it cost so much?</w:t>
-      </w:r>
-    </w:p>
-    <w:p>
-      <w:pPr>
-        <w:pStyle w:val="ListParagraph"/>
-        <w:numPr>
-          <w:ilvl w:val="2"/>
-          <w:numId w:val="8"/>
-        </w:numPr>
-        <w:shd w:val="clear" w:color="auto" w:fill="FFFFFF"/>
-        <w:rPr>
-          <w:rFonts w:ascii="Georgia" w:eastAsia="Georgia" w:hAnsi="Georgia" w:cs="Georgia"/>
-          <w:color w:val="010101"/>
-        </w:rPr>
-      </w:pPr>
-      <w:r>
-        <w:rPr>
-          <w:rFonts w:ascii="Georgia" w:eastAsia="Georgia" w:hAnsi="Georgia" w:cs="Georgia"/>
-          <w:color w:val="010101"/>
-        </w:rPr>
-        <w:t xml:space="preserve">What is being done about </w:t>
-      </w:r>
-      <w:proofErr w:type="gramStart"/>
-      <w:r>
-        <w:rPr>
-          <w:rFonts w:ascii="Georgia" w:eastAsia="Georgia" w:hAnsi="Georgia" w:cs="Georgia"/>
-          <w:color w:val="010101"/>
-        </w:rPr>
-        <w:t>it</w:t>
-      </w:r>
-      <w:proofErr w:type="gramEnd"/>
-      <w:r>
-        <w:rPr>
-          <w:rFonts w:ascii="Georgia" w:eastAsia="Georgia" w:hAnsi="Georgia" w:cs="Georgia"/>
-          <w:color w:val="010101"/>
-        </w:rPr>
-        <w:t xml:space="preserve"> the high cost?</w:t>
-      </w:r>
-    </w:p>
-    <w:p>
-      <w:pPr>
-        <w:pStyle w:val="ListParagraph"/>
-        <w:numPr>
-          <w:ilvl w:val="2"/>
-          <w:numId w:val="8"/>
-        </w:numPr>
-        <w:shd w:val="clear" w:color="auto" w:fill="FFFFFF"/>
-        <w:rPr>
-          <w:rFonts w:ascii="Georgia" w:eastAsia="Georgia" w:hAnsi="Georgia" w:cs="Georgia"/>
-          <w:color w:val="010101"/>
-        </w:rPr>
-      </w:pPr>
-      <w:r>
-        <w:rPr>
-          <w:rFonts w:ascii="Georgia" w:eastAsia="Georgia" w:hAnsi="Georgia" w:cs="Georgia"/>
-          <w:color w:val="010101"/>
-        </w:rPr>
-        <w:t>Why is water such a big contributor to the high cost?</w:t>
-      </w:r>
-    </w:p>
-    <w:p>
-      <w:pPr>
-        <w:pStyle w:val="ListParagraph"/>
-        <w:numPr>
-          <w:ilvl w:val="2"/>
-          <w:numId w:val="8"/>
-        </w:numPr>
-        <w:shd w:val="clear" w:color="auto" w:fill="FFFFFF"/>
-        <w:rPr>
-          <w:rFonts w:ascii="Georgia" w:eastAsia="Georgia" w:hAnsi="Georgia" w:cs="Georgia"/>
-          <w:color w:val="010101"/>
-        </w:rPr>
-      </w:pPr>
-      <w:r>
-        <w:rPr>
-          <w:rFonts w:ascii="Georgia" w:eastAsia="Georgia" w:hAnsi="Georgia" w:cs="Georgia"/>
-          <w:color w:val="010101"/>
-        </w:rPr>
-        <w:t xml:space="preserve">Why is water so important to </w:t>
-      </w:r>
-      <w:r>
-        <w:rPr>
-          <w:rFonts w:ascii="Georgia" w:eastAsia="Georgia" w:hAnsi="Georgia" w:cs="Georgia"/>
-          <w:color w:val="010101"/>
-        </w:rPr>
-        <w:t>NASA that they pay this much to get it to the ISS?</w:t>
-      </w:r>
-    </w:p>
-    <w:p>
-      <w:pPr>
-        <w:pStyle w:val="ListParagraph"/>
-        <w:numPr>
-          <w:ilvl w:val="2"/>
-          <w:numId w:val="8"/>
-        </w:numPr>
-        <w:shd w:val="clear" w:color="auto" w:fill="FFFFFF"/>
-        <w:rPr>
-          <w:rFonts w:ascii="Georgia" w:eastAsia="Georgia" w:hAnsi="Georgia" w:cs="Georgia"/>
-          <w:color w:val="010101"/>
-        </w:rPr>
-      </w:pPr>
-      <w:r>
-        <w:rPr>
-          <w:rFonts w:ascii="Georgia" w:eastAsia="Georgia" w:hAnsi="Georgia" w:cs="Georgia"/>
-          <w:color w:val="010101"/>
-        </w:rPr>
-        <w:t>How much does it cost to get to space?</w:t>
-      </w:r>
-    </w:p>
-    <w:p>
-      <w:pPr>
-        <w:pStyle w:val="ListParagraph"/>
-        <w:numPr>
-          <w:ilvl w:val="2"/>
-          <w:numId w:val="8"/>
-        </w:numPr>
-        <w:shd w:val="clear" w:color="auto" w:fill="FFFFFF"/>
-        <w:rPr>
-          <w:rFonts w:ascii="Georgia" w:eastAsia="Georgia" w:hAnsi="Georgia" w:cs="Georgia"/>
-          <w:color w:val="010101"/>
-        </w:rPr>
-      </w:pPr>
-      <w:r>
-        <w:rPr>
-          <w:rFonts w:ascii="Georgia" w:eastAsia="Georgia" w:hAnsi="Georgia" w:cs="Georgia"/>
-        </w:rPr>
-        <w:t xml:space="preserve">What can we do to reduce </w:t>
-      </w:r>
-      <w:proofErr w:type="gramStart"/>
-      <w:r>
-        <w:rPr>
-          <w:rFonts w:ascii="Georgia" w:eastAsia="Georgia" w:hAnsi="Georgia" w:cs="Georgia"/>
-        </w:rPr>
-        <w:t>cost</w:t>
-      </w:r>
-      <w:proofErr w:type="gramEnd"/>
-      <w:r>
-        <w:rPr>
-          <w:rFonts w:ascii="Georgia" w:eastAsia="Georgia" w:hAnsi="Georgia" w:cs="Georgia"/>
-        </w:rPr>
-        <w:t>?</w:t>
-      </w:r>
-    </w:p>
-    <w:p>
-      <w:pPr>
-        <w:pStyle w:val="ListParagraph"/>
-        <w:numPr>
-          <w:ilvl w:val="2"/>
-          <w:numId w:val="8"/>
-        </w:numPr>
-        <w:shd w:val="clear" w:color="auto" w:fill="FFFFFF"/>
-        <w:rPr>
-          <w:rFonts w:ascii="Georgia" w:eastAsia="Georgia" w:hAnsi="Georgia" w:cs="Georgia"/>
-          <w:color w:val="010101"/>
-        </w:rPr>
-      </w:pPr>
-      <w:r>
-        <w:rPr>
-          <w:rFonts w:ascii="Georgia" w:eastAsia="Georgia" w:hAnsi="Georgia" w:cs="Georgia"/>
-        </w:rPr>
-        <w:t>Show that harvesting water is an interesting and serious solution.</w:t>
-      </w:r>
-    </w:p>
-    <w:p>
-      <w:pPr>
-        <w:pStyle w:val="ListParagraph"/>
-        <w:numPr>
-          <w:ilvl w:val="2"/>
-          <w:numId w:val="8"/>
-        </w:numPr>
-        <w:shd w:val="clear" w:color="auto" w:fill="FFFFFF"/>
-        <w:rPr>
-          <w:rFonts w:ascii="Georgia" w:eastAsia="Georgia" w:hAnsi="Georgia" w:cs="Georgia"/>
-          <w:color w:val="010101"/>
-        </w:rPr>
-      </w:pPr>
-      <w:r>
-        <w:rPr>
-          <w:rFonts w:ascii="Georgia" w:eastAsia="Georgia" w:hAnsi="Georgia" w:cs="Georgia"/>
-        </w:rPr>
-        <w:t>Show cost analysis vs lifting water from earth to space.</w:t>
-      </w:r>
-    </w:p>
-    <w:p>
-      <w:pPr>
-        <w:shd w:val="clear" w:color="auto" w:fill="FFFFFF"/>
-        <w:rPr>
-          <w:rFonts w:ascii="Georgia" w:eastAsia="Georgia" w:hAnsi="Georgia" w:cs="Georgia"/>
-          <w:color w:val="010101"/>
-        </w:rPr>
-      </w:pPr>
-    </w:p>
-    <w:p>
-      <w:pPr>
-        <w:pStyle w:val="ListParagraph"/>
-        <w:numPr>
-          <w:ilvl w:val="0"/>
-          <w:numId w:val="10"/>
-        </w:numPr>
-        <w:shd w:val="clear" w:color="auto" w:fill="FFFFFF"/>
-        <w:rPr>
-          <w:rFonts w:ascii="Georgia" w:eastAsia="Georgia" w:hAnsi="Georgia" w:cs="Georgia"/>
-          <w:color w:val="010101"/>
-        </w:rPr>
-      </w:pPr>
-      <w:r>
-        <w:rPr>
-          <w:rFonts w:ascii="Georgia" w:eastAsia="Georgia" w:hAnsi="Georgia" w:cs="Georgia"/>
-          <w:b/>
-          <w:bCs/>
-          <w:color w:val="010101"/>
-          <w:u w:val="single"/>
-        </w:rPr>
-        <w:t>Challenge</w:t>
-      </w:r>
-      <w:r>
-        <w:rPr>
-          <w:rFonts w:ascii="Georgia" w:eastAsia="Georgia" w:hAnsi="Georgia" w:cs="Georgia"/>
-          <w:color w:val="010101"/>
-        </w:rPr>
-        <w:t xml:space="preserve">:   The </w:t>
-      </w:r>
-      <w:r>
-        <w:rPr>
-          <w:rFonts w:ascii="Georgia" w:eastAsia="Georgia" w:hAnsi="Georgia" w:cs="Georgia"/>
-          <w:color w:val="010101"/>
-        </w:rPr>
-        <w:t>audience may just think this is BS and not take it seriously.  There is a segment of the population that does not take NASA seriously at all and thinks it is a waste of time.</w:t>
-      </w:r>
-    </w:p>
-    <w:p>
-      <w:pPr>
-        <w:pStyle w:val="ListParagraph"/>
-        <w:numPr>
-          <w:ilvl w:val="1"/>
-          <w:numId w:val="10"/>
-        </w:numPr>
-        <w:shd w:val="clear" w:color="auto" w:fill="FFFFFF"/>
-        <w:rPr>
-          <w:rFonts w:ascii="Georgia" w:eastAsia="Georgia" w:hAnsi="Georgia" w:cs="Georgia"/>
-          <w:color w:val="010101"/>
-        </w:rPr>
-      </w:pPr>
-      <w:r>
-        <w:rPr>
-          <w:rFonts w:ascii="Georgia" w:eastAsia="Georgia" w:hAnsi="Georgia" w:cs="Georgia"/>
-          <w:b/>
-          <w:bCs/>
-          <w:color w:val="010101"/>
-          <w:u w:val="single"/>
-        </w:rPr>
-        <w:t>Solution</w:t>
-      </w:r>
-      <w:proofErr w:type="gramStart"/>
-      <w:r>
-        <w:rPr>
-          <w:rFonts w:ascii="Georgia" w:eastAsia="Georgia" w:hAnsi="Georgia" w:cs="Georgia"/>
-          <w:b/>
-          <w:bCs/>
-          <w:color w:val="010101"/>
-          <w:u w:val="single"/>
-        </w:rPr>
-        <w:t xml:space="preserve">:  </w:t>
-      </w:r>
-      <w:r>
-        <w:rPr>
-          <w:rFonts w:ascii="Georgia" w:eastAsia="Georgia" w:hAnsi="Georgia" w:cs="Georgia"/>
-          <w:color w:val="010101"/>
-        </w:rPr>
-        <w:t>I</w:t>
-      </w:r>
-      <w:proofErr w:type="gramEnd"/>
-      <w:r>
-        <w:rPr>
-          <w:rFonts w:ascii="Georgia" w:eastAsia="Georgia" w:hAnsi="Georgia" w:cs="Georgia"/>
-          <w:color w:val="010101"/>
-        </w:rPr>
-        <w:t xml:space="preserve"> cannot control somebody’s opinion on NASA, but I can present evidence that these are not fairy tale board room ideas.  These are ideas that have billions of dollars invested into it from the public/private sectors and laboratories have been built in major universities to research/advance this field.  </w:t>
+          <w:color w:val="010101"/>
+        </w:rPr>
+        <w:t>If we try to sort by population size, you can’t because these multiple agencies serve the same area.  Therefore there are repeat numbers.  It will be best to trend by state.</w:t>
       </w:r>
     </w:p>
     <w:sectPr>
@@ -1636,7 +899,7 @@
       <w:lvlText w:val=""/>
       <w:lvlJc w:val="left"/>
       <w:pPr>
-        <w:ind w:left="720" w:hanging="360"/>
+        <w:ind w:left="8910" w:hanging="360"/>
       </w:pPr>
       <w:rPr>
         <w:rFonts w:ascii="Symbol" w:hAnsi="Symbol" w:hint="default"/>
@@ -1648,7 +911,7 @@
       <w:lvlText w:val="o"/>
       <w:lvlJc w:val="left"/>
       <w:pPr>
-        <w:ind w:left="1440" w:hanging="360"/>
+        <w:ind w:left="9630" w:hanging="360"/>
       </w:pPr>
       <w:rPr>
         <w:rFonts w:ascii="Courier New" w:hAnsi="Courier New" w:cs="Courier New" w:hint="default"/>
@@ -1660,7 +923,7 @@
       <w:lvlText w:val=""/>
       <w:lvlJc w:val="left"/>
       <w:pPr>
-        <w:ind w:left="2160" w:hanging="360"/>
+        <w:ind w:left="10350" w:hanging="360"/>
       </w:pPr>
       <w:rPr>
         <w:rFonts w:ascii="Wingdings" w:hAnsi="Wingdings" w:hint="default"/>
@@ -1672,7 +935,7 @@
       <w:lvlText w:val=""/>
       <w:lvlJc w:val="left"/>
       <w:pPr>
-        <w:ind w:left="2880" w:hanging="360"/>
+        <w:ind w:left="11070" w:hanging="360"/>
       </w:pPr>
       <w:rPr>
         <w:rFonts w:ascii="Symbol" w:hAnsi="Symbol" w:hint="default"/>
@@ -1684,7 +947,7 @@
       <w:lvlText w:val="o"/>
       <w:lvlJc w:val="left"/>
       <w:pPr>
-        <w:ind w:left="3600" w:hanging="360"/>
+        <w:ind w:left="11790" w:hanging="360"/>
       </w:pPr>
       <w:rPr>
         <w:rFonts w:ascii="Courier New" w:hAnsi="Courier New" w:cs="Courier New" w:hint="default"/>
@@ -1696,7 +959,7 @@
       <w:lvlText w:val=""/>
       <w:lvlJc w:val="left"/>
       <w:pPr>
-        <w:ind w:left="4320" w:hanging="360"/>
+        <w:ind w:left="12510" w:hanging="360"/>
       </w:pPr>
       <w:rPr>
         <w:rFonts w:ascii="Wingdings" w:hAnsi="Wingdings" w:hint="default"/>
@@ -1708,7 +971,7 @@
       <w:lvlText w:val=""/>
       <w:lvlJc w:val="left"/>
       <w:pPr>
-        <w:ind w:left="5040" w:hanging="360"/>
+        <w:ind w:left="13230" w:hanging="360"/>
       </w:pPr>
       <w:rPr>
         <w:rFonts w:ascii="Symbol" w:hAnsi="Symbol" w:hint="default"/>
@@ -1720,7 +983,7 @@
       <w:lvlText w:val="o"/>
       <w:lvlJc w:val="left"/>
       <w:pPr>
-        <w:ind w:left="5760" w:hanging="360"/>
+        <w:ind w:left="13950" w:hanging="360"/>
       </w:pPr>
       <w:rPr>
         <w:rFonts w:ascii="Courier New" w:hAnsi="Courier New" w:cs="Courier New" w:hint="default"/>
@@ -1732,7 +995,7 @@
       <w:lvlText w:val=""/>
       <w:lvlJc w:val="left"/>
       <w:pPr>
-        <w:ind w:left="6480" w:hanging="360"/>
+        <w:ind w:left="14670" w:hanging="360"/>
       </w:pPr>
       <w:rPr>
         <w:rFonts w:ascii="Wingdings" w:hAnsi="Wingdings" w:hint="default"/>
@@ -2592,7 +1855,7 @@
   <w:abstractNum w:abstractNumId="9" w15:restartNumberingAfterBreak="0">
     <w:nsid w:val="596B2D21"/>
     <w:multiLevelType w:val="hybridMultilevel"/>
-    <w:tmpl w:val="AEBE2766"/>
+    <w:tmpl w:val="0A5A928A"/>
     <w:lvl w:ilvl="0" w:tplc="04090001">
       <w:start w:val="1"/>
       <w:numFmt w:val="bullet"/>
@@ -2618,6 +1881,119 @@
       </w:rPr>
     </w:lvl>
     <w:lvl w:ilvl="2" w:tplc="04090005">
+      <w:start w:val="1"/>
+      <w:numFmt w:val="bullet"/>
+      <w:lvlText w:val=""/>
+      <w:lvlJc w:val="left"/>
+      <w:pPr>
+        <w:ind w:left="2160" w:hanging="360"/>
+      </w:pPr>
+      <w:rPr>
+        <w:rFonts w:ascii="Wingdings" w:hAnsi="Wingdings" w:hint="default"/>
+      </w:rPr>
+    </w:lvl>
+    <w:lvl w:ilvl="3" w:tplc="04090001" w:tentative="1">
+      <w:start w:val="1"/>
+      <w:numFmt w:val="bullet"/>
+      <w:lvlText w:val=""/>
+      <w:lvlJc w:val="left"/>
+      <w:pPr>
+        <w:ind w:left="2880" w:hanging="360"/>
+      </w:pPr>
+      <w:rPr>
+        <w:rFonts w:ascii="Symbol" w:hAnsi="Symbol" w:hint="default"/>
+      </w:rPr>
+    </w:lvl>
+    <w:lvl w:ilvl="4" w:tplc="04090003" w:tentative="1">
+      <w:start w:val="1"/>
+      <w:numFmt w:val="bullet"/>
+      <w:lvlText w:val="o"/>
+      <w:lvlJc w:val="left"/>
+      <w:pPr>
+        <w:ind w:left="3600" w:hanging="360"/>
+      </w:pPr>
+      <w:rPr>
+        <w:rFonts w:ascii="Courier New" w:hAnsi="Courier New" w:cs="Courier New" w:hint="default"/>
+      </w:rPr>
+    </w:lvl>
+    <w:lvl w:ilvl="5" w:tplc="04090005" w:tentative="1">
+      <w:start w:val="1"/>
+      <w:numFmt w:val="bullet"/>
+      <w:lvlText w:val=""/>
+      <w:lvlJc w:val="left"/>
+      <w:pPr>
+        <w:ind w:left="4320" w:hanging="360"/>
+      </w:pPr>
+      <w:rPr>
+        <w:rFonts w:ascii="Wingdings" w:hAnsi="Wingdings" w:hint="default"/>
+      </w:rPr>
+    </w:lvl>
+    <w:lvl w:ilvl="6" w:tplc="04090001" w:tentative="1">
+      <w:start w:val="1"/>
+      <w:numFmt w:val="bullet"/>
+      <w:lvlText w:val=""/>
+      <w:lvlJc w:val="left"/>
+      <w:pPr>
+        <w:ind w:left="5040" w:hanging="360"/>
+      </w:pPr>
+      <w:rPr>
+        <w:rFonts w:ascii="Symbol" w:hAnsi="Symbol" w:hint="default"/>
+      </w:rPr>
+    </w:lvl>
+    <w:lvl w:ilvl="7" w:tplc="04090003" w:tentative="1">
+      <w:start w:val="1"/>
+      <w:numFmt w:val="bullet"/>
+      <w:lvlText w:val="o"/>
+      <w:lvlJc w:val="left"/>
+      <w:pPr>
+        <w:ind w:left="5760" w:hanging="360"/>
+      </w:pPr>
+      <w:rPr>
+        <w:rFonts w:ascii="Courier New" w:hAnsi="Courier New" w:cs="Courier New" w:hint="default"/>
+      </w:rPr>
+    </w:lvl>
+    <w:lvl w:ilvl="8" w:tplc="04090005" w:tentative="1">
+      <w:start w:val="1"/>
+      <w:numFmt w:val="bullet"/>
+      <w:lvlText w:val=""/>
+      <w:lvlJc w:val="left"/>
+      <w:pPr>
+        <w:ind w:left="6480" w:hanging="360"/>
+      </w:pPr>
+      <w:rPr>
+        <w:rFonts w:ascii="Wingdings" w:hAnsi="Wingdings" w:hint="default"/>
+      </w:rPr>
+    </w:lvl>
+  </w:abstractNum>
+  <w:abstractNum w:abstractNumId="10" w15:restartNumberingAfterBreak="0">
+    <w:nsid w:val="5A7C120A"/>
+    <w:multiLevelType w:val="hybridMultilevel"/>
+    <w:tmpl w:val="61960E64"/>
+    <w:lvl w:ilvl="0" w:tplc="04090001">
+      <w:start w:val="1"/>
+      <w:numFmt w:val="bullet"/>
+      <w:lvlText w:val=""/>
+      <w:lvlJc w:val="left"/>
+      <w:pPr>
+        <w:ind w:left="720" w:hanging="360"/>
+      </w:pPr>
+      <w:rPr>
+        <w:rFonts w:ascii="Symbol" w:hAnsi="Symbol" w:hint="default"/>
+      </w:rPr>
+    </w:lvl>
+    <w:lvl w:ilvl="1" w:tplc="04090003" w:tentative="1">
+      <w:start w:val="1"/>
+      <w:numFmt w:val="bullet"/>
+      <w:lvlText w:val="o"/>
+      <w:lvlJc w:val="left"/>
+      <w:pPr>
+        <w:ind w:left="1440" w:hanging="360"/>
+      </w:pPr>
+      <w:rPr>
+        <w:rFonts w:ascii="Courier New" w:hAnsi="Courier New" w:cs="Courier New" w:hint="default"/>
+      </w:rPr>
+    </w:lvl>
+    <w:lvl w:ilvl="2" w:tplc="04090005" w:tentative="1">
       <w:start w:val="1"/>
       <w:numFmt w:val="bullet"/>
       <w:lvlText w:val=""/>
@@ -2731,6 +2107,9 @@
   </w:num>
   <w:num w:numId="10" w16cid:durableId="192615732">
     <w:abstractNumId w:val="3"/>
+  </w:num>
+  <w:num w:numId="11" w16cid:durableId="1225681739">
+    <w:abstractNumId w:val="10"/>
   </w:num>
 </w:numbering>
 </file>

</xml_diff>